<commit_message>
created movie mate app
</commit_message>
<xml_diff>
--- a/resources/Movie Mate Project Summary.docx
+++ b/resources/Movie Mate Project Summary.docx
@@ -808,7 +808,7 @@
               </mc:Choice>
               <mc:Fallback>
                 <w:pict>
-                  <v:group w14:anchorId="401569CF" id="Group 2" o:spid="_x0000_s1026" style="position:absolute;margin-left:0;margin-top:0;width:432.65pt;height:448.55pt;z-index:-251656192;mso-width-percent:706;mso-height-percent:566;mso-left-percent:220;mso-top-percent:300;mso-position-horizontal-relative:page;mso-position-vertical-relative:page;mso-width-percent:706;mso-height-percent:566;mso-left-percent:220;mso-top-percent:300" coordsize="43291,44910" o:gfxdata="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">
+                  <v:group w14:anchorId="16F3B54D" id="Group 2" o:spid="_x0000_s1026" style="position:absolute;margin-left:0;margin-top:0;width:432.65pt;height:448.55pt;z-index:-251656192;mso-width-percent:706;mso-height-percent:566;mso-left-percent:220;mso-top-percent:300;mso-position-horizontal-relative:page;mso-position-vertical-relative:page;mso-width-percent:706;mso-height-percent:566;mso-left-percent:220;mso-top-percent:300" coordsize="43291,44910" o:gfxdata="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">
                     <o:lock v:ext="edit" aspectratio="t"/>
                     <v:shape id="Freeform 64" o:spid="_x0000_s1027" style="position:absolute;left:15017;width:28274;height:28352;visibility:visible;mso-wrap-style:square;v-text-anchor:top" coordsize="1781,1786" o:gfxdata="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" path="m4,1786l,1782,1776,r5,5l4,1786xe" filled="f" stroked="f">
                       <v:path arrowok="t" o:connecttype="custom" o:connectlocs="6350,2835275;0,2828925;2819400,0;2827338,7938;6350,2835275" o:connectangles="0,0,0,0,0"/>
@@ -1068,8 +1068,6 @@
             <w:br w:type="page"/>
           </w:r>
         </w:p>
-        <w:bookmarkStart w:id="0" w:name="_GoBack" w:displacedByCustomXml="next"/>
-        <w:bookmarkEnd w:id="0" w:displacedByCustomXml="next"/>
       </w:sdtContent>
     </w:sdt>
     <w:sdt>
@@ -1100,7 +1098,12 @@
             <w:pStyle w:val="TOCHeading"/>
           </w:pPr>
           <w:r>
-            <w:t>Table of Contents</w:t>
+            <w:t xml:space="preserve">Table of </w:t>
+          </w:r>
+          <w:bookmarkStart w:id="0" w:name="_GoBack"/>
+          <w:bookmarkEnd w:id="0"/>
+          <w:r>
+            <w:t>Contents</w:t>
           </w:r>
         </w:p>
         <w:p>
@@ -1139,7 +1142,7 @@
             </w:rPr>
             <w:fldChar w:fldCharType="separate"/>
           </w:r>
-          <w:hyperlink w:anchor="_Toc534720590" w:history="1">
+          <w:hyperlink w:anchor="_Toc534739285" w:history="1">
             <w:r>
               <w:rPr>
                 <w:rStyle w:val="Hyperlink"/>
@@ -1166,7 +1169,7 @@
                 <w:noProof/>
                 <w:webHidden/>
               </w:rPr>
-              <w:instrText xml:space="preserve"> PAGEREF _Toc534720590 \h </w:instrText>
+              <w:instrText xml:space="preserve"> PAGEREF _Toc534739285 \h </w:instrText>
             </w:r>
             <w:r>
               <w:rPr>
@@ -1209,7 +1212,7 @@
               <w:lang w:eastAsia="en-AU"/>
             </w:rPr>
           </w:pPr>
-          <w:hyperlink w:anchor="_Toc534720591" w:history="1">
+          <w:hyperlink w:anchor="_Toc534739286" w:history="1">
             <w:r>
               <w:rPr>
                 <w:rStyle w:val="Hyperlink"/>
@@ -1236,7 +1239,7 @@
                 <w:noProof/>
                 <w:webHidden/>
               </w:rPr>
-              <w:instrText xml:space="preserve"> PAGEREF _Toc534720591 \h </w:instrText>
+              <w:instrText xml:space="preserve"> PAGEREF _Toc534739286 \h </w:instrText>
             </w:r>
             <w:r>
               <w:rPr>
@@ -1279,7 +1282,7 @@
               <w:lang w:eastAsia="en-AU"/>
             </w:rPr>
           </w:pPr>
-          <w:hyperlink w:anchor="_Toc534720592" w:history="1">
+          <w:hyperlink w:anchor="_Toc534739287" w:history="1">
             <w:r>
               <w:rPr>
                 <w:rStyle w:val="Hyperlink"/>
@@ -1306,7 +1309,7 @@
                 <w:noProof/>
                 <w:webHidden/>
               </w:rPr>
-              <w:instrText xml:space="preserve"> PAGEREF _Toc534720592 \h </w:instrText>
+              <w:instrText xml:space="preserve"> PAGEREF _Toc534739287 \h </w:instrText>
             </w:r>
             <w:r>
               <w:rPr>
@@ -1349,7 +1352,7 @@
               <w:lang w:eastAsia="en-AU"/>
             </w:rPr>
           </w:pPr>
-          <w:hyperlink w:anchor="_Toc534720593" w:history="1">
+          <w:hyperlink w:anchor="_Toc534739288" w:history="1">
             <w:r>
               <w:rPr>
                 <w:rStyle w:val="Hyperlink"/>
@@ -1376,7 +1379,7 @@
                 <w:noProof/>
                 <w:webHidden/>
               </w:rPr>
-              <w:instrText xml:space="preserve"> PAGEREF _Toc534720593 \h </w:instrText>
+              <w:instrText xml:space="preserve"> PAGEREF _Toc534739288 \h </w:instrText>
             </w:r>
             <w:r>
               <w:rPr>
@@ -1419,7 +1422,7 @@
               <w:lang w:eastAsia="en-AU"/>
             </w:rPr>
           </w:pPr>
-          <w:hyperlink w:anchor="_Toc534720594" w:history="1">
+          <w:hyperlink w:anchor="_Toc534739289" w:history="1">
             <w:r>
               <w:rPr>
                 <w:rStyle w:val="Hyperlink"/>
@@ -1446,7 +1449,7 @@
                 <w:noProof/>
                 <w:webHidden/>
               </w:rPr>
-              <w:instrText xml:space="preserve"> PAGEREF _Toc534720594 \h </w:instrText>
+              <w:instrText xml:space="preserve"> PAGEREF _Toc534739289 \h </w:instrText>
             </w:r>
             <w:r>
               <w:rPr>
@@ -1489,7 +1492,7 @@
               <w:lang w:eastAsia="en-AU"/>
             </w:rPr>
           </w:pPr>
-          <w:hyperlink w:anchor="_Toc534720595" w:history="1">
+          <w:hyperlink w:anchor="_Toc534739290" w:history="1">
             <w:r>
               <w:rPr>
                 <w:rStyle w:val="Hyperlink"/>
@@ -1516,7 +1519,7 @@
                 <w:noProof/>
                 <w:webHidden/>
               </w:rPr>
-              <w:instrText xml:space="preserve"> PAGEREF _Toc534720595 \h </w:instrText>
+              <w:instrText xml:space="preserve"> PAGEREF _Toc534739290 \h </w:instrText>
             </w:r>
             <w:r>
               <w:rPr>
@@ -1559,7 +1562,7 @@
               <w:lang w:eastAsia="en-AU"/>
             </w:rPr>
           </w:pPr>
-          <w:hyperlink w:anchor="_Toc534720596" w:history="1">
+          <w:hyperlink w:anchor="_Toc534739291" w:history="1">
             <w:r>
               <w:rPr>
                 <w:rStyle w:val="Hyperlink"/>
@@ -1586,7 +1589,7 @@
                 <w:noProof/>
                 <w:webHidden/>
               </w:rPr>
-              <w:instrText xml:space="preserve"> PAGEREF _Toc534720596 \h </w:instrText>
+              <w:instrText xml:space="preserve"> PAGEREF _Toc534739291 \h </w:instrText>
             </w:r>
             <w:r>
               <w:rPr>
@@ -1629,7 +1632,7 @@
               <w:lang w:eastAsia="en-AU"/>
             </w:rPr>
           </w:pPr>
-          <w:hyperlink w:anchor="_Toc534720597" w:history="1">
+          <w:hyperlink w:anchor="_Toc534739292" w:history="1">
             <w:r>
               <w:rPr>
                 <w:rStyle w:val="Hyperlink"/>
@@ -1656,7 +1659,7 @@
                 <w:noProof/>
                 <w:webHidden/>
               </w:rPr>
-              <w:instrText xml:space="preserve"> PAGEREF _Toc534720597 \h </w:instrText>
+              <w:instrText xml:space="preserve"> PAGEREF _Toc534739292 \h </w:instrText>
             </w:r>
             <w:r>
               <w:rPr>
@@ -1699,7 +1702,7 @@
               <w:lang w:eastAsia="en-AU"/>
             </w:rPr>
           </w:pPr>
-          <w:hyperlink w:anchor="_Toc534720598" w:history="1">
+          <w:hyperlink w:anchor="_Toc534739293" w:history="1">
             <w:r>
               <w:rPr>
                 <w:rStyle w:val="Hyperlink"/>
@@ -1726,7 +1729,7 @@
                 <w:noProof/>
                 <w:webHidden/>
               </w:rPr>
-              <w:instrText xml:space="preserve"> PAGEREF _Toc534720598 \h </w:instrText>
+              <w:instrText xml:space="preserve"> PAGEREF _Toc534739293 \h </w:instrText>
             </w:r>
             <w:r>
               <w:rPr>
@@ -1769,7 +1772,7 @@
               <w:lang w:eastAsia="en-AU"/>
             </w:rPr>
           </w:pPr>
-          <w:hyperlink w:anchor="_Toc534720599" w:history="1">
+          <w:hyperlink w:anchor="_Toc534739294" w:history="1">
             <w:r>
               <w:rPr>
                 <w:rStyle w:val="Hyperlink"/>
@@ -1796,7 +1799,7 @@
                 <w:noProof/>
                 <w:webHidden/>
               </w:rPr>
-              <w:instrText xml:space="preserve"> PAGEREF _Toc534720599 \h </w:instrText>
+              <w:instrText xml:space="preserve"> PAGEREF _Toc534739294 \h </w:instrText>
             </w:r>
             <w:r>
               <w:rPr>
@@ -1839,7 +1842,7 @@
               <w:lang w:eastAsia="en-AU"/>
             </w:rPr>
           </w:pPr>
-          <w:hyperlink w:anchor="_Toc534720600" w:history="1">
+          <w:hyperlink w:anchor="_Toc534739295" w:history="1">
             <w:r>
               <w:rPr>
                 <w:rStyle w:val="Hyperlink"/>
@@ -1866,7 +1869,7 @@
                 <w:noProof/>
                 <w:webHidden/>
               </w:rPr>
-              <w:instrText xml:space="preserve"> PAGEREF _Toc534720600 \h </w:instrText>
+              <w:instrText xml:space="preserve"> PAGEREF _Toc534739295 \h </w:instrText>
             </w:r>
             <w:r>
               <w:rPr>
@@ -1909,7 +1912,7 @@
               <w:lang w:eastAsia="en-AU"/>
             </w:rPr>
           </w:pPr>
-          <w:hyperlink w:anchor="_Toc534720601" w:history="1">
+          <w:hyperlink w:anchor="_Toc534739296" w:history="1">
             <w:r>
               <w:rPr>
                 <w:rStyle w:val="Hyperlink"/>
@@ -1936,7 +1939,7 @@
                 <w:noProof/>
                 <w:webHidden/>
               </w:rPr>
-              <w:instrText xml:space="preserve"> PAGEREF _Toc534720601 \h </w:instrText>
+              <w:instrText xml:space="preserve"> PAGEREF _Toc534739296 \h </w:instrText>
             </w:r>
             <w:r>
               <w:rPr>
@@ -1979,7 +1982,7 @@
               <w:lang w:eastAsia="en-AU"/>
             </w:rPr>
           </w:pPr>
-          <w:hyperlink w:anchor="_Toc534720602" w:history="1">
+          <w:hyperlink w:anchor="_Toc534739297" w:history="1">
             <w:r>
               <w:rPr>
                 <w:rStyle w:val="Hyperlink"/>
@@ -2006,7 +2009,7 @@
                 <w:noProof/>
                 <w:webHidden/>
               </w:rPr>
-              <w:instrText xml:space="preserve"> PAGEREF _Toc534720602 \h </w:instrText>
+              <w:instrText xml:space="preserve"> PAGEREF _Toc534739297 \h </w:instrText>
             </w:r>
             <w:r>
               <w:rPr>
@@ -2049,7 +2052,7 @@
               <w:lang w:eastAsia="en-AU"/>
             </w:rPr>
           </w:pPr>
-          <w:hyperlink w:anchor="_Toc534720603" w:history="1">
+          <w:hyperlink w:anchor="_Toc534739298" w:history="1">
             <w:r>
               <w:rPr>
                 <w:rStyle w:val="Hyperlink"/>
@@ -2076,7 +2079,7 @@
                 <w:noProof/>
                 <w:webHidden/>
               </w:rPr>
-              <w:instrText xml:space="preserve"> PAGEREF _Toc534720603 \h </w:instrText>
+              <w:instrText xml:space="preserve"> PAGEREF _Toc534739298 \h </w:instrText>
             </w:r>
             <w:r>
               <w:rPr>
@@ -2119,7 +2122,7 @@
               <w:lang w:eastAsia="en-AU"/>
             </w:rPr>
           </w:pPr>
-          <w:hyperlink w:anchor="_Toc534720604" w:history="1">
+          <w:hyperlink w:anchor="_Toc534739299" w:history="1">
             <w:r>
               <w:rPr>
                 <w:rStyle w:val="Hyperlink"/>
@@ -2146,7 +2149,7 @@
                 <w:noProof/>
                 <w:webHidden/>
               </w:rPr>
-              <w:instrText xml:space="preserve"> PAGEREF _Toc534720604 \h </w:instrText>
+              <w:instrText xml:space="preserve"> PAGEREF _Toc534739299 \h </w:instrText>
             </w:r>
             <w:r>
               <w:rPr>
@@ -2189,7 +2192,7 @@
               <w:lang w:eastAsia="en-AU"/>
             </w:rPr>
           </w:pPr>
-          <w:hyperlink w:anchor="_Toc534720605" w:history="1">
+          <w:hyperlink w:anchor="_Toc534739300" w:history="1">
             <w:r>
               <w:rPr>
                 <w:rStyle w:val="Hyperlink"/>
@@ -2216,7 +2219,7 @@
                 <w:noProof/>
                 <w:webHidden/>
               </w:rPr>
-              <w:instrText xml:space="preserve"> PAGEREF _Toc534720605 \h </w:instrText>
+              <w:instrText xml:space="preserve"> PAGEREF _Toc534739300 \h </w:instrText>
             </w:r>
             <w:r>
               <w:rPr>
@@ -2259,7 +2262,7 @@
               <w:lang w:eastAsia="en-AU"/>
             </w:rPr>
           </w:pPr>
-          <w:hyperlink w:anchor="_Toc534720606" w:history="1">
+          <w:hyperlink w:anchor="_Toc534739301" w:history="1">
             <w:r>
               <w:rPr>
                 <w:rStyle w:val="Hyperlink"/>
@@ -2286,7 +2289,7 @@
                 <w:noProof/>
                 <w:webHidden/>
               </w:rPr>
-              <w:instrText xml:space="preserve"> PAGEREF _Toc534720606 \h </w:instrText>
+              <w:instrText xml:space="preserve"> PAGEREF _Toc534739301 \h </w:instrText>
             </w:r>
             <w:r>
               <w:rPr>
@@ -2329,7 +2332,7 @@
               <w:lang w:eastAsia="en-AU"/>
             </w:rPr>
           </w:pPr>
-          <w:hyperlink w:anchor="_Toc534720607" w:history="1">
+          <w:hyperlink w:anchor="_Toc534739302" w:history="1">
             <w:r>
               <w:rPr>
                 <w:rStyle w:val="Hyperlink"/>
@@ -2356,7 +2359,7 @@
                 <w:noProof/>
                 <w:webHidden/>
               </w:rPr>
-              <w:instrText xml:space="preserve"> PAGEREF _Toc534720607 \h </w:instrText>
+              <w:instrText xml:space="preserve"> PAGEREF _Toc534739302 \h </w:instrText>
             </w:r>
             <w:r>
               <w:rPr>
@@ -2399,7 +2402,7 @@
               <w:lang w:eastAsia="en-AU"/>
             </w:rPr>
           </w:pPr>
-          <w:hyperlink w:anchor="_Toc534720608" w:history="1">
+          <w:hyperlink w:anchor="_Toc534739303" w:history="1">
             <w:r>
               <w:rPr>
                 <w:rStyle w:val="Hyperlink"/>
@@ -2426,7 +2429,7 @@
                 <w:noProof/>
                 <w:webHidden/>
               </w:rPr>
-              <w:instrText xml:space="preserve"> PAGEREF _Toc534720608 \h </w:instrText>
+              <w:instrText xml:space="preserve"> PAGEREF _Toc534739303 \h </w:instrText>
             </w:r>
             <w:r>
               <w:rPr>
@@ -2469,7 +2472,7 @@
               <w:lang w:eastAsia="en-AU"/>
             </w:rPr>
           </w:pPr>
-          <w:hyperlink w:anchor="_Toc534720609" w:history="1">
+          <w:hyperlink w:anchor="_Toc534739304" w:history="1">
             <w:r>
               <w:rPr>
                 <w:rStyle w:val="Hyperlink"/>
@@ -2496,7 +2499,7 @@
                 <w:noProof/>
                 <w:webHidden/>
               </w:rPr>
-              <w:instrText xml:space="preserve"> PAGEREF _Toc534720609 \h </w:instrText>
+              <w:instrText xml:space="preserve"> PAGEREF _Toc534739304 \h </w:instrText>
             </w:r>
             <w:r>
               <w:rPr>
@@ -2539,7 +2542,7 @@
               <w:lang w:eastAsia="en-AU"/>
             </w:rPr>
           </w:pPr>
-          <w:hyperlink w:anchor="_Toc534720610" w:history="1">
+          <w:hyperlink w:anchor="_Toc534739305" w:history="1">
             <w:r>
               <w:rPr>
                 <w:rStyle w:val="Hyperlink"/>
@@ -2566,7 +2569,7 @@
                 <w:noProof/>
                 <w:webHidden/>
               </w:rPr>
-              <w:instrText xml:space="preserve"> PAGEREF _Toc534720610 \h </w:instrText>
+              <w:instrText xml:space="preserve"> PAGEREF _Toc534739305 \h </w:instrText>
             </w:r>
             <w:r>
               <w:rPr>
@@ -2609,7 +2612,7 @@
               <w:lang w:eastAsia="en-AU"/>
             </w:rPr>
           </w:pPr>
-          <w:hyperlink w:anchor="_Toc534720611" w:history="1">
+          <w:hyperlink w:anchor="_Toc534739306" w:history="1">
             <w:r>
               <w:rPr>
                 <w:rStyle w:val="Hyperlink"/>
@@ -2636,7 +2639,7 @@
                 <w:noProof/>
                 <w:webHidden/>
               </w:rPr>
-              <w:instrText xml:space="preserve"> PAGEREF _Toc534720611 \h </w:instrText>
+              <w:instrText xml:space="preserve"> PAGEREF _Toc534739306 \h </w:instrText>
             </w:r>
             <w:r>
               <w:rPr>
@@ -2679,7 +2682,7 @@
               <w:lang w:eastAsia="en-AU"/>
             </w:rPr>
           </w:pPr>
-          <w:hyperlink w:anchor="_Toc534720612" w:history="1">
+          <w:hyperlink w:anchor="_Toc534739307" w:history="1">
             <w:r>
               <w:rPr>
                 <w:rStyle w:val="Hyperlink"/>
@@ -2706,7 +2709,7 @@
                 <w:noProof/>
                 <w:webHidden/>
               </w:rPr>
-              <w:instrText xml:space="preserve"> PAGEREF _Toc534720612 \h </w:instrText>
+              <w:instrText xml:space="preserve"> PAGEREF _Toc534739307 \h </w:instrText>
             </w:r>
             <w:r>
               <w:rPr>
@@ -2773,7 +2776,7 @@
       <w:bookmarkStart w:id="1" w:name="_Toc534718372"/>
       <w:bookmarkStart w:id="2" w:name="_Toc534718413"/>
       <w:bookmarkStart w:id="3" w:name="_Toc534718721"/>
-      <w:bookmarkStart w:id="4" w:name="_Toc534720590"/>
+      <w:bookmarkStart w:id="4" w:name="_Toc534739285"/>
       <w:r>
         <w:lastRenderedPageBreak/>
         <w:t>Charter</w:t>
@@ -2934,7 +2937,7 @@
       <w:bookmarkStart w:id="5" w:name="_Toc534718373"/>
       <w:bookmarkStart w:id="6" w:name="_Toc534718414"/>
       <w:bookmarkStart w:id="7" w:name="_Toc534718722"/>
-      <w:bookmarkStart w:id="8" w:name="_Toc534720591"/>
+      <w:bookmarkStart w:id="8" w:name="_Toc534739286"/>
       <w:r>
         <w:t>Description</w:t>
       </w:r>
@@ -2957,13 +2960,7 @@
         <w:t>movie-goer</w:t>
       </w:r>
       <w:r>
-        <w:t xml:space="preserve"> </w:t>
-      </w:r>
-      <w:r>
-        <w:t>all</w:t>
-      </w:r>
-      <w:r>
-        <w:t xml:space="preserve"> the designated information and knowledge needed to truly understand the movie they are going to see. It will provide all relevant information simply and effectively so that the user can go from essentially no knowledge of the movie to being completely immersed in the world in a matter of minutes</w:t>
+        <w:t xml:space="preserve"> all the designated information and knowledge needed to truly understand the movie they are going to see. It will provide all relevant information simply and effectively so that the user can go from essentially no knowledge of the movie to being completely immersed in the world in a matter of minutes</w:t>
       </w:r>
       <w:r>
         <w:t xml:space="preserve">. </w:t>
@@ -2979,73 +2976,7 @@
         <w:rPr>
           <w:lang w:val="en-US"/>
         </w:rPr>
-        <w:t xml:space="preserve">This </w:t>
-      </w:r>
-      <w:r>
-        <w:rPr>
-          <w:lang w:val="en-US"/>
-        </w:rPr>
-        <w:t>application is best suited to the casual movie fan with little knowledge on the film (and its franchise) they are about to see</w:t>
-      </w:r>
-      <w:r>
-        <w:rPr>
-          <w:lang w:val="en-US"/>
-        </w:rPr>
-        <w:t xml:space="preserve">. This is an app designed for the type of person whose knowledge is ranging from </w:t>
-      </w:r>
-      <w:r>
-        <w:rPr>
-          <w:lang w:val="en-US"/>
-        </w:rPr>
-        <w:t>“</w:t>
-      </w:r>
-      <w:r>
-        <w:rPr>
-          <w:lang w:val="en-US"/>
-        </w:rPr>
-        <w:t>non-existent</w:t>
-      </w:r>
-      <w:r>
-        <w:rPr>
-          <w:lang w:val="en-US"/>
-        </w:rPr>
-        <w:t>”</w:t>
-      </w:r>
-      <w:r>
-        <w:rPr>
-          <w:lang w:val="en-US"/>
-        </w:rPr>
-        <w:t xml:space="preserve"> to </w:t>
-      </w:r>
-      <w:r>
-        <w:rPr>
-          <w:lang w:val="en-US"/>
-        </w:rPr>
-        <w:t>“mildly familiar”</w:t>
-      </w:r>
-      <w:r>
-        <w:rPr>
-          <w:lang w:val="en-US"/>
-        </w:rPr>
-        <w:t xml:space="preserve">. We </w:t>
-      </w:r>
-      <w:r>
-        <w:rPr>
-          <w:lang w:val="en-US"/>
-        </w:rPr>
-        <w:t>aim to</w:t>
-      </w:r>
-      <w:r>
-        <w:rPr>
-          <w:lang w:val="en-US"/>
-        </w:rPr>
-        <w:t xml:space="preserve"> effectively </w:t>
-      </w:r>
-      <w:r>
-        <w:rPr>
-          <w:lang w:val="en-US"/>
-        </w:rPr>
-        <w:t xml:space="preserve">present information and knowledge to the </w:t>
+        <w:t xml:space="preserve">This application is best suited to the casual movie fan with little knowledge on the film (and its franchise) they are about to see. This is an app designed for the type of person whose knowledge is ranging from “non-existent” to “mildly familiar”. We aim to effectively present information and knowledge to the </w:t>
       </w:r>
       <w:r>
         <w:rPr>
@@ -3057,67 +2988,7 @@
         <w:rPr>
           <w:lang w:val="en-US"/>
         </w:rPr>
-        <w:t xml:space="preserve"> so they may have a similar background to that of a die-hard movie fan.</w:t>
-      </w:r>
-      <w:r>
-        <w:rPr>
-          <w:lang w:val="en-US"/>
-        </w:rPr>
-        <w:t xml:space="preserve"> </w:t>
-      </w:r>
-      <w:r>
-        <w:rPr>
-          <w:lang w:val="en-US"/>
-        </w:rPr>
-        <w:t>These groups</w:t>
-      </w:r>
-      <w:r>
-        <w:rPr>
-          <w:lang w:val="en-US"/>
-        </w:rPr>
-        <w:t xml:space="preserve"> can be</w:t>
-      </w:r>
-      <w:r>
-        <w:rPr>
-          <w:lang w:val="en-US"/>
-        </w:rPr>
-        <w:t xml:space="preserve">; </w:t>
-      </w:r>
-      <w:r>
-        <w:rPr>
-          <w:lang w:val="en-US"/>
-        </w:rPr>
-        <w:t>friendship group</w:t>
-      </w:r>
-      <w:r>
-        <w:rPr>
-          <w:lang w:val="en-US"/>
-        </w:rPr>
-        <w:t>s</w:t>
-      </w:r>
-      <w:r>
-        <w:rPr>
-          <w:lang w:val="en-US"/>
-        </w:rPr>
-        <w:t xml:space="preserve">, </w:t>
-      </w:r>
-      <w:r>
-        <w:rPr>
-          <w:lang w:val="en-US"/>
-        </w:rPr>
-        <w:t>romantic partners</w:t>
-      </w:r>
-      <w:r>
-        <w:rPr>
-          <w:lang w:val="en-US"/>
-        </w:rPr>
-        <w:t xml:space="preserve"> or an individual </w:t>
-      </w:r>
-      <w:r>
-        <w:rPr>
-          <w:lang w:val="en-US"/>
-        </w:rPr>
-        <w:t>wanting to see a movie but needs direction as to what is best suited for them.</w:t>
+        <w:t xml:space="preserve"> so they may have a similar background to that of a die-hard movie fan. These groups can be; friendship groups, romantic partners or an individual wanting to see a movie but needs direction as to what is best suited for them.</w:t>
       </w:r>
     </w:p>
     <w:p>
@@ -3141,7 +3012,7 @@
       <w:bookmarkStart w:id="9" w:name="_Toc534718374"/>
       <w:bookmarkStart w:id="10" w:name="_Toc534718415"/>
       <w:bookmarkStart w:id="11" w:name="_Toc534718723"/>
-      <w:bookmarkStart w:id="12" w:name="_Toc534720592"/>
+      <w:bookmarkStart w:id="12" w:name="_Toc534739287"/>
       <w:r>
         <w:t>Objectives</w:t>
       </w:r>
@@ -3183,6 +3054,7 @@
         </w:numPr>
       </w:pPr>
       <w:commentRangeStart w:id="13"/>
+      <w:commentRangeStart w:id="14"/>
       <w:r>
         <w:t>Efficiency</w:t>
       </w:r>
@@ -3193,8 +3065,21 @@
         </w:rPr>
         <w:commentReference w:id="13"/>
       </w:r>
-      <w:r>
-        <w:t>??</w:t>
+      <w:commentRangeEnd w:id="14"/>
+      <w:r>
+        <w:t>/Accessibility</w:t>
+      </w:r>
+      <w:r>
+        <w:t xml:space="preserve"> (in terms of </w:t>
+      </w:r>
+      <w:r>
+        <w:rPr>
+          <w:rStyle w:val="CommentReference"/>
+        </w:rPr>
+        <w:commentReference w:id="14"/>
+      </w:r>
+      <w:r>
+        <w:t>accessible information)</w:t>
       </w:r>
     </w:p>
     <w:p>
@@ -3225,17 +3110,17 @@
       <w:pPr>
         <w:pStyle w:val="Heading2"/>
       </w:pPr>
-      <w:bookmarkStart w:id="14" w:name="_Toc534718375"/>
-      <w:bookmarkStart w:id="15" w:name="_Toc534718416"/>
-      <w:bookmarkStart w:id="16" w:name="_Toc534718724"/>
-      <w:bookmarkStart w:id="17" w:name="_Toc534720593"/>
+      <w:bookmarkStart w:id="15" w:name="_Toc534718375"/>
+      <w:bookmarkStart w:id="16" w:name="_Toc534718416"/>
+      <w:bookmarkStart w:id="17" w:name="_Toc534718724"/>
+      <w:bookmarkStart w:id="18" w:name="_Toc534739288"/>
       <w:r>
         <w:t>Budget</w:t>
       </w:r>
-      <w:bookmarkEnd w:id="14"/>
       <w:bookmarkEnd w:id="15"/>
       <w:bookmarkEnd w:id="16"/>
       <w:bookmarkEnd w:id="17"/>
+      <w:bookmarkEnd w:id="18"/>
     </w:p>
     <w:p>
       <w:r>
@@ -3246,17 +3131,17 @@
       <w:pPr>
         <w:pStyle w:val="Heading2"/>
       </w:pPr>
-      <w:bookmarkStart w:id="18" w:name="_Toc534718376"/>
-      <w:bookmarkStart w:id="19" w:name="_Toc534718417"/>
-      <w:bookmarkStart w:id="20" w:name="_Toc534718725"/>
-      <w:bookmarkStart w:id="21" w:name="_Toc534720594"/>
+      <w:bookmarkStart w:id="19" w:name="_Toc534718376"/>
+      <w:bookmarkStart w:id="20" w:name="_Toc534718417"/>
+      <w:bookmarkStart w:id="21" w:name="_Toc534718725"/>
+      <w:bookmarkStart w:id="22" w:name="_Toc534739289"/>
       <w:r>
         <w:t>Major Deliverable Schedule</w:t>
       </w:r>
-      <w:bookmarkEnd w:id="18"/>
       <w:bookmarkEnd w:id="19"/>
       <w:bookmarkEnd w:id="20"/>
       <w:bookmarkEnd w:id="21"/>
+      <w:bookmarkEnd w:id="22"/>
     </w:p>
     <w:p>
       <w:pPr>
@@ -3427,17 +3312,17 @@
       <w:pPr>
         <w:pStyle w:val="Heading2"/>
       </w:pPr>
-      <w:bookmarkStart w:id="22" w:name="_Toc534718377"/>
-      <w:bookmarkStart w:id="23" w:name="_Toc534718418"/>
-      <w:bookmarkStart w:id="24" w:name="_Toc534718726"/>
-      <w:bookmarkStart w:id="25" w:name="_Toc534720595"/>
+      <w:bookmarkStart w:id="23" w:name="_Toc534718377"/>
+      <w:bookmarkStart w:id="24" w:name="_Toc534718418"/>
+      <w:bookmarkStart w:id="25" w:name="_Toc534718726"/>
+      <w:bookmarkStart w:id="26" w:name="_Toc534739290"/>
       <w:r>
         <w:t>Critical Success Factors</w:t>
       </w:r>
-      <w:bookmarkEnd w:id="22"/>
       <w:bookmarkEnd w:id="23"/>
       <w:bookmarkEnd w:id="24"/>
       <w:bookmarkEnd w:id="25"/>
+      <w:bookmarkEnd w:id="26"/>
     </w:p>
     <w:p>
       <w:pPr>
@@ -3480,10 +3365,10 @@
       <w:pPr>
         <w:pStyle w:val="Heading2"/>
       </w:pPr>
-      <w:bookmarkStart w:id="26" w:name="_Toc534718378"/>
-      <w:bookmarkStart w:id="27" w:name="_Toc534718419"/>
-      <w:bookmarkStart w:id="28" w:name="_Toc534718727"/>
-      <w:bookmarkStart w:id="29" w:name="_Toc534720596"/>
+      <w:bookmarkStart w:id="27" w:name="_Toc534718378"/>
+      <w:bookmarkStart w:id="28" w:name="_Toc534718419"/>
+      <w:bookmarkStart w:id="29" w:name="_Toc534718727"/>
+      <w:bookmarkStart w:id="30" w:name="_Toc534739291"/>
       <w:r>
         <w:t>Risks</w:t>
       </w:r>
@@ -3493,10 +3378,10 @@
       <w:r>
         <w:t>and Concerns</w:t>
       </w:r>
-      <w:bookmarkEnd w:id="26"/>
       <w:bookmarkEnd w:id="27"/>
       <w:bookmarkEnd w:id="28"/>
       <w:bookmarkEnd w:id="29"/>
+      <w:bookmarkEnd w:id="30"/>
     </w:p>
     <w:p>
       <w:pPr>
@@ -3522,18 +3407,37 @@
         <w:t>How information can be gathered</w:t>
       </w:r>
       <w:r>
-        <w:t xml:space="preserve">, converted and stored without disrupting user </w:t>
-      </w:r>
-      <w:commentRangeStart w:id="30"/>
-      <w:r>
-        <w:t>flow</w:t>
-      </w:r>
-      <w:commentRangeEnd w:id="30"/>
-      <w:r>
-        <w:rPr>
-          <w:rStyle w:val="CommentReference"/>
-        </w:rPr>
-        <w:commentReference w:id="30"/>
+        <w:t>, converted and stored without disrupting user flow</w:t>
+      </w:r>
+    </w:p>
+    <w:p>
+      <w:pPr>
+        <w:pStyle w:val="ListParagraph"/>
+        <w:numPr>
+          <w:ilvl w:val="0"/>
+          <w:numId w:val="16"/>
+        </w:numPr>
+      </w:pPr>
+      <w:r>
+        <w:t xml:space="preserve">Using information </w:t>
+      </w:r>
+      <w:r>
+        <w:t xml:space="preserve">belonging to another company </w:t>
+      </w:r>
+      <w:r>
+        <w:t>and getting sued</w:t>
+      </w:r>
+    </w:p>
+    <w:p>
+      <w:pPr>
+        <w:pStyle w:val="ListParagraph"/>
+        <w:numPr>
+          <w:ilvl w:val="0"/>
+          <w:numId w:val="16"/>
+        </w:numPr>
+      </w:pPr>
+      <w:r>
+        <w:t>Standing out in an overpopulated app market</w:t>
       </w:r>
     </w:p>
     <w:p>
@@ -3543,7 +3447,7 @@
       <w:bookmarkStart w:id="31" w:name="_Toc534718379"/>
       <w:bookmarkStart w:id="32" w:name="_Toc534718420"/>
       <w:bookmarkStart w:id="33" w:name="_Toc534718728"/>
-      <w:bookmarkStart w:id="34" w:name="_Toc534720597"/>
+      <w:bookmarkStart w:id="34" w:name="_Toc534739292"/>
       <w:r>
         <w:t>Comments</w:t>
       </w:r>
@@ -3553,16 +3457,23 @@
       <w:bookmarkEnd w:id="34"/>
     </w:p>
     <w:p>
-      <w:commentRangeStart w:id="35"/>
-      <w:r>
-        <w:t>None</w:t>
-      </w:r>
-      <w:commentRangeEnd w:id="35"/>
-      <w:r>
-        <w:rPr>
-          <w:rStyle w:val="CommentReference"/>
-        </w:rPr>
-        <w:commentReference w:id="35"/>
+      <w:r>
+        <w:t xml:space="preserve">Depending on </w:t>
+      </w:r>
+      <w:r>
+        <w:t>future progress</w:t>
+      </w:r>
+      <w:r>
+        <w:t xml:space="preserve">, if a budget is needed </w:t>
+      </w:r>
+      <w:r>
+        <w:t xml:space="preserve">then </w:t>
+      </w:r>
+      <w:r>
+        <w:t>a discussion will take place on how much to invest.</w:t>
+      </w:r>
+      <w:r>
+        <w:t xml:space="preserve"> </w:t>
       </w:r>
       <w:r>
         <w:br w:type="page"/>
@@ -3572,92 +3483,200 @@
       <w:pPr>
         <w:pStyle w:val="Heading1"/>
       </w:pPr>
-      <w:bookmarkStart w:id="36" w:name="_Toc534718380"/>
-      <w:bookmarkStart w:id="37" w:name="_Toc534718421"/>
-      <w:bookmarkStart w:id="38" w:name="_Toc534718729"/>
-      <w:bookmarkStart w:id="39" w:name="_Toc534720598"/>
+      <w:bookmarkStart w:id="35" w:name="_Toc534718380"/>
+      <w:bookmarkStart w:id="36" w:name="_Toc534718421"/>
+      <w:bookmarkStart w:id="37" w:name="_Toc534718729"/>
+      <w:bookmarkStart w:id="38" w:name="_Toc534739293"/>
       <w:r>
         <w:lastRenderedPageBreak/>
         <w:t>Scope</w:t>
       </w:r>
+      <w:bookmarkEnd w:id="35"/>
       <w:bookmarkEnd w:id="36"/>
       <w:bookmarkEnd w:id="37"/>
       <w:bookmarkEnd w:id="38"/>
+    </w:p>
+    <w:p>
+      <w:pPr>
+        <w:pStyle w:val="Heading2"/>
+      </w:pPr>
+      <w:bookmarkStart w:id="39" w:name="_Toc534718381"/>
+      <w:bookmarkStart w:id="40" w:name="_Toc534718422"/>
+      <w:bookmarkStart w:id="41" w:name="_Toc534718730"/>
+      <w:bookmarkStart w:id="42" w:name="_Toc534739294"/>
+      <w:r>
+        <w:t>Project Justification</w:t>
+      </w:r>
       <w:bookmarkEnd w:id="39"/>
-    </w:p>
-    <w:p>
-      <w:pPr>
-        <w:pStyle w:val="Heading2"/>
-      </w:pPr>
-      <w:bookmarkStart w:id="40" w:name="_Toc534718381"/>
-      <w:bookmarkStart w:id="41" w:name="_Toc534718422"/>
-      <w:bookmarkStart w:id="42" w:name="_Toc534718730"/>
-      <w:bookmarkStart w:id="43" w:name="_Toc534720599"/>
-      <w:r>
-        <w:t>Project Justification</w:t>
-      </w:r>
       <w:bookmarkEnd w:id="40"/>
       <w:bookmarkEnd w:id="41"/>
       <w:bookmarkEnd w:id="42"/>
+    </w:p>
+    <w:p>
+      <w:r>
+        <w:t xml:space="preserve">We should continue this project because we have identified that there is a hole in the market. We are aiming to reach a demographic that has yet to be targeted, and the size of this demographic is considerably large. Through this app we will be able to </w:t>
+      </w:r>
+      <w:r>
+        <w:t xml:space="preserve">reach a global audience with useful information that relates directly to their live experiences with going to the cinema. </w:t>
+      </w:r>
+      <w:r>
+        <w:t xml:space="preserve">This can be an app used by almost everyone that provides a truly helpful service at no direct cost to them. </w:t>
+      </w:r>
+    </w:p>
+    <w:p>
+      <w:pPr>
+        <w:pStyle w:val="Heading2"/>
+      </w:pPr>
+      <w:bookmarkStart w:id="43" w:name="_Toc534718382"/>
+      <w:bookmarkStart w:id="44" w:name="_Toc534718423"/>
+      <w:bookmarkStart w:id="45" w:name="_Toc534718731"/>
+      <w:bookmarkStart w:id="46" w:name="_Toc534739295"/>
+      <w:r>
+        <w:t>Long Term Objective</w:t>
+      </w:r>
       <w:bookmarkEnd w:id="43"/>
-    </w:p>
-    <w:p>
-      <w:commentRangeStart w:id="44"/>
-      <w:r>
-        <w:t>Here</w:t>
-      </w:r>
-      <w:commentRangeEnd w:id="44"/>
-      <w:r>
-        <w:rPr>
-          <w:rStyle w:val="CommentReference"/>
-        </w:rPr>
-        <w:commentReference w:id="44"/>
-      </w:r>
-    </w:p>
-    <w:p>
-      <w:pPr>
-        <w:pStyle w:val="Heading2"/>
-      </w:pPr>
-      <w:bookmarkStart w:id="45" w:name="_Toc534718382"/>
-      <w:bookmarkStart w:id="46" w:name="_Toc534718423"/>
-      <w:bookmarkStart w:id="47" w:name="_Toc534718731"/>
-      <w:bookmarkStart w:id="48" w:name="_Toc534720600"/>
-      <w:r>
-        <w:t>Long Term Objective</w:t>
-      </w:r>
+      <w:bookmarkEnd w:id="44"/>
       <w:bookmarkEnd w:id="45"/>
       <w:bookmarkEnd w:id="46"/>
+    </w:p>
+    <w:p>
+      <w:pPr>
+        <w:pStyle w:val="ListParagraph"/>
+        <w:numPr>
+          <w:ilvl w:val="0"/>
+          <w:numId w:val="21"/>
+        </w:numPr>
+      </w:pPr>
+      <w:r>
+        <w:t>Own and operate a fully functioning app which delivers on our goals</w:t>
+      </w:r>
+    </w:p>
+    <w:p>
+      <w:pPr>
+        <w:pStyle w:val="ListParagraph"/>
+        <w:numPr>
+          <w:ilvl w:val="0"/>
+          <w:numId w:val="21"/>
+        </w:numPr>
+      </w:pPr>
+      <w:r>
+        <w:t>Consistently be ranked highly in every app store on the internet, specifically in the entertainment category</w:t>
+      </w:r>
+      <w:r>
+        <w:t xml:space="preserve"> (Top 200 of free apps, top 50 in entertainment)</w:t>
+      </w:r>
+    </w:p>
+    <w:p>
+      <w:pPr>
+        <w:pStyle w:val="ListParagraph"/>
+        <w:numPr>
+          <w:ilvl w:val="0"/>
+          <w:numId w:val="21"/>
+        </w:numPr>
+      </w:pPr>
+      <w:r>
+        <w:t>Be available and relevant across the globe</w:t>
+      </w:r>
+    </w:p>
+    <w:p>
+      <w:pPr>
+        <w:pStyle w:val="ListParagraph"/>
+        <w:numPr>
+          <w:ilvl w:val="0"/>
+          <w:numId w:val="21"/>
+        </w:numPr>
+      </w:pPr>
+      <w:r>
+        <w:t>Offer the app to non-English speaking countries</w:t>
+      </w:r>
+    </w:p>
+    <w:p>
+      <w:pPr>
+        <w:pStyle w:val="ListParagraph"/>
+        <w:numPr>
+          <w:ilvl w:val="0"/>
+          <w:numId w:val="21"/>
+        </w:numPr>
+      </w:pPr>
+      <w:r>
+        <w:t>Retain</w:t>
+      </w:r>
+      <w:r>
+        <w:t xml:space="preserve"> a consistent </w:t>
+      </w:r>
+      <w:r>
+        <w:t>number</w:t>
+      </w:r>
+      <w:r>
+        <w:t xml:space="preserve"> of app</w:t>
+      </w:r>
+      <w:r>
+        <w:t xml:space="preserve"> users</w:t>
+      </w:r>
+      <w:r>
+        <w:t>, while also continuing to add more traffic</w:t>
+      </w:r>
+    </w:p>
+    <w:p>
+      <w:pPr>
+        <w:pStyle w:val="ListParagraph"/>
+        <w:numPr>
+          <w:ilvl w:val="0"/>
+          <w:numId w:val="21"/>
+        </w:numPr>
+      </w:pPr>
+      <w:r>
+        <w:t xml:space="preserve">Strive for a stage of minimal human interaction yet maximum app output </w:t>
+      </w:r>
+    </w:p>
+    <w:p>
+      <w:pPr>
+        <w:pStyle w:val="ListParagraph"/>
+        <w:numPr>
+          <w:ilvl w:val="0"/>
+          <w:numId w:val="21"/>
+        </w:numPr>
+      </w:pPr>
+      <w:r>
+        <w:t>Strong</w:t>
+      </w:r>
+      <w:r>
+        <w:t xml:space="preserve"> progress to large scale marketing (Influencers/Pages/News/</w:t>
+      </w:r>
+      <w:r>
+        <w:t>Talk shows</w:t>
+      </w:r>
+      <w:r>
+        <w:t>)</w:t>
+      </w:r>
+    </w:p>
+    <w:p>
+      <w:pPr>
+        <w:pStyle w:val="ListParagraph"/>
+        <w:numPr>
+          <w:ilvl w:val="0"/>
+          <w:numId w:val="21"/>
+        </w:numPr>
+      </w:pPr>
+      <w:r>
+        <w:t>Have a budget</w:t>
+      </w:r>
+    </w:p>
+    <w:p>
+      <w:pPr>
+        <w:pStyle w:val="Heading2"/>
+      </w:pPr>
+      <w:bookmarkStart w:id="47" w:name="_Toc534718383"/>
+      <w:bookmarkStart w:id="48" w:name="_Toc534718424"/>
+      <w:bookmarkStart w:id="49" w:name="_Toc534718732"/>
+      <w:bookmarkStart w:id="50" w:name="_Toc534739296"/>
+      <w:r>
+        <w:t>Characteristics and Requirements</w:t>
+      </w:r>
       <w:bookmarkEnd w:id="47"/>
       <w:bookmarkEnd w:id="48"/>
-    </w:p>
-    <w:p>
-      <w:commentRangeStart w:id="49"/>
-      <w:r>
-        <w:t>Here</w:t>
-      </w:r>
-      <w:commentRangeEnd w:id="49"/>
-      <w:r>
-        <w:rPr>
-          <w:rStyle w:val="CommentReference"/>
-        </w:rPr>
-        <w:commentReference w:id="49"/>
-      </w:r>
-    </w:p>
-    <w:p>
-      <w:pPr>
-        <w:pStyle w:val="Heading2"/>
-      </w:pPr>
-      <w:bookmarkStart w:id="50" w:name="_Toc534718383"/>
-      <w:bookmarkStart w:id="51" w:name="_Toc534718424"/>
-      <w:bookmarkStart w:id="52" w:name="_Toc534718732"/>
-      <w:bookmarkStart w:id="53" w:name="_Toc534720601"/>
-      <w:r>
-        <w:t>Characteristics and Requirements</w:t>
-      </w:r>
+      <w:bookmarkEnd w:id="49"/>
       <w:bookmarkEnd w:id="50"/>
-      <w:bookmarkEnd w:id="51"/>
-      <w:bookmarkEnd w:id="52"/>
-      <w:bookmarkEnd w:id="53"/>
     </w:p>
     <w:p>
       <w:r>
@@ -3680,21 +3699,7 @@
         <w:rPr>
           <w:lang w:val="en-US"/>
         </w:rPr>
-        <w:t>Short synopsis of what happens in the movie (</w:t>
-      </w:r>
-      <w:proofErr w:type="gramStart"/>
-      <w:r>
-        <w:rPr>
-          <w:lang w:val="en-US"/>
-        </w:rPr>
-        <w:t>similar to</w:t>
-      </w:r>
-      <w:proofErr w:type="gramEnd"/>
-      <w:r>
-        <w:rPr>
-          <w:lang w:val="en-US"/>
-        </w:rPr>
-        <w:t xml:space="preserve"> IMDB)</w:t>
+        <w:t>Short synopsis of what happens in the movie (similar to IMDB)</w:t>
       </w:r>
     </w:p>
     <w:p>
@@ -3732,13 +3737,7 @@
         <w:rPr>
           <w:lang w:val="en-US"/>
         </w:rPr>
-        <w:t>Knowing</w:t>
-      </w:r>
-      <w:r>
-        <w:rPr>
-          <w:lang w:val="en-US"/>
-        </w:rPr>
-        <w:t>, at any point, how long is left in the movie</w:t>
+        <w:t>Knowing, at any point, how long is left in the movie</w:t>
       </w:r>
     </w:p>
     <w:p>
@@ -3776,25 +3775,7 @@
         <w:rPr>
           <w:lang w:val="en-US"/>
         </w:rPr>
-        <w:t>W</w:t>
-      </w:r>
-      <w:r>
-        <w:rPr>
-          <w:lang w:val="en-US"/>
-        </w:rPr>
-        <w:t>here it fits in the franchise (</w:t>
-      </w:r>
-      <w:r>
-        <w:rPr>
-          <w:lang w:val="en-US"/>
-        </w:rPr>
-        <w:t xml:space="preserve">standalone, </w:t>
-      </w:r>
-      <w:r>
-        <w:rPr>
-          <w:lang w:val="en-US"/>
-        </w:rPr>
-        <w:t>straight after the last film etc.)</w:t>
+        <w:t>Where it fits in the franchise (standalone, straight after the last film etc.)</w:t>
       </w:r>
     </w:p>
     <w:p>
@@ -3873,33 +3854,33 @@
       <w:pPr>
         <w:pStyle w:val="Heading1"/>
       </w:pPr>
-      <w:bookmarkStart w:id="54" w:name="_Toc534718388"/>
-      <w:bookmarkStart w:id="55" w:name="_Toc534718429"/>
-      <w:bookmarkStart w:id="56" w:name="_Toc534718733"/>
-      <w:bookmarkStart w:id="57" w:name="_Toc534720602"/>
+      <w:bookmarkStart w:id="51" w:name="_Toc534718388"/>
+      <w:bookmarkStart w:id="52" w:name="_Toc534718429"/>
+      <w:bookmarkStart w:id="53" w:name="_Toc534718733"/>
+      <w:bookmarkStart w:id="54" w:name="_Toc534739297"/>
       <w:r>
         <w:t>Summary of Project Deliverables</w:t>
       </w:r>
+      <w:bookmarkEnd w:id="51"/>
+      <w:bookmarkEnd w:id="52"/>
+      <w:bookmarkEnd w:id="53"/>
       <w:bookmarkEnd w:id="54"/>
+    </w:p>
+    <w:p>
+      <w:pPr>
+        <w:pStyle w:val="Heading3"/>
+      </w:pPr>
+      <w:bookmarkStart w:id="55" w:name="_Toc534718389"/>
+      <w:bookmarkStart w:id="56" w:name="_Toc534718430"/>
+      <w:bookmarkStart w:id="57" w:name="_Toc534718734"/>
+      <w:bookmarkStart w:id="58" w:name="_Toc534739298"/>
+      <w:r>
+        <w:t>Project Related Deliverables</w:t>
+      </w:r>
       <w:bookmarkEnd w:id="55"/>
       <w:bookmarkEnd w:id="56"/>
       <w:bookmarkEnd w:id="57"/>
-    </w:p>
-    <w:p>
-      <w:pPr>
-        <w:pStyle w:val="Heading3"/>
-      </w:pPr>
-      <w:bookmarkStart w:id="58" w:name="_Toc534718389"/>
-      <w:bookmarkStart w:id="59" w:name="_Toc534718430"/>
-      <w:bookmarkStart w:id="60" w:name="_Toc534718734"/>
-      <w:bookmarkStart w:id="61" w:name="_Toc534720603"/>
-      <w:r>
-        <w:t>Project Related Deliverables</w:t>
-      </w:r>
       <w:bookmarkEnd w:id="58"/>
-      <w:bookmarkEnd w:id="59"/>
-      <w:bookmarkEnd w:id="60"/>
-      <w:bookmarkEnd w:id="61"/>
     </w:p>
     <w:p>
       <w:pPr>
@@ -3909,16 +3890,16 @@
           <w:numId w:val="20"/>
         </w:numPr>
       </w:pPr>
-      <w:commentRangeStart w:id="62"/>
+      <w:commentRangeStart w:id="59"/>
       <w:r>
         <w:t>Accounts</w:t>
       </w:r>
-      <w:commentRangeEnd w:id="62"/>
+      <w:commentRangeEnd w:id="59"/>
       <w:r>
         <w:rPr>
           <w:rStyle w:val="CommentReference"/>
         </w:rPr>
-        <w:commentReference w:id="62"/>
+        <w:commentReference w:id="59"/>
       </w:r>
     </w:p>
     <w:p>
@@ -3952,30 +3933,49 @@
       <w:pPr>
         <w:pStyle w:val="Heading2"/>
       </w:pPr>
-      <w:bookmarkStart w:id="63" w:name="_Toc534718390"/>
-      <w:bookmarkStart w:id="64" w:name="_Toc534718431"/>
-      <w:bookmarkStart w:id="65" w:name="_Toc534718735"/>
-      <w:bookmarkStart w:id="66" w:name="_Toc534720604"/>
+      <w:bookmarkStart w:id="60" w:name="_Toc534718390"/>
+      <w:bookmarkStart w:id="61" w:name="_Toc534718431"/>
+      <w:bookmarkStart w:id="62" w:name="_Toc534718735"/>
+      <w:bookmarkStart w:id="63" w:name="_Toc534739299"/>
       <w:r>
         <w:t>Project Success Criteria</w:t>
       </w:r>
+      <w:bookmarkEnd w:id="60"/>
+      <w:bookmarkEnd w:id="61"/>
+      <w:bookmarkEnd w:id="62"/>
       <w:bookmarkEnd w:id="63"/>
+    </w:p>
+    <w:p>
+      <w:r>
+        <w:t>All major deliverables implemented with the exception of some usability requirements, completed by the end of February.</w:t>
+      </w:r>
+      <w:r>
+        <w:br w:type="page"/>
+      </w:r>
+    </w:p>
+    <w:p>
+      <w:pPr>
+        <w:pStyle w:val="Heading1"/>
+      </w:pPr>
+      <w:bookmarkStart w:id="64" w:name="_Toc534718391"/>
+      <w:bookmarkStart w:id="65" w:name="_Toc534718432"/>
+      <w:bookmarkStart w:id="66" w:name="_Toc534718736"/>
+      <w:bookmarkStart w:id="67" w:name="_Toc534739300"/>
+      <w:r>
+        <w:lastRenderedPageBreak/>
+        <w:t>WBS</w:t>
+      </w:r>
       <w:bookmarkEnd w:id="64"/>
       <w:bookmarkEnd w:id="65"/>
       <w:bookmarkEnd w:id="66"/>
-    </w:p>
-    <w:p>
-      <w:r>
-        <w:t xml:space="preserve">All major deliverables implemented </w:t>
-      </w:r>
-      <w:proofErr w:type="gramStart"/>
-      <w:r>
-        <w:t>with the exception of</w:t>
-      </w:r>
-      <w:proofErr w:type="gramEnd"/>
-      <w:r>
-        <w:t xml:space="preserve"> some usability requirements, completed by the end of February.</w:t>
-      </w:r>
+      <w:bookmarkEnd w:id="67"/>
+    </w:p>
+    <w:p>
+      <w:r>
+        <w:t>TO BE COMPLETED</w:t>
+      </w:r>
+    </w:p>
+    <w:p>
       <w:r>
         <w:br w:type="page"/>
       </w:r>
@@ -3984,55 +3984,89 @@
       <w:pPr>
         <w:pStyle w:val="Heading1"/>
       </w:pPr>
-      <w:bookmarkStart w:id="67" w:name="_Toc534718391"/>
-      <w:bookmarkStart w:id="68" w:name="_Toc534718432"/>
-      <w:bookmarkStart w:id="69" w:name="_Toc534718736"/>
-      <w:bookmarkStart w:id="70" w:name="_Toc534720605"/>
+      <w:bookmarkStart w:id="68" w:name="_Toc534718392"/>
+      <w:bookmarkStart w:id="69" w:name="_Toc534718433"/>
+      <w:bookmarkStart w:id="70" w:name="_Toc534718737"/>
+      <w:bookmarkStart w:id="71" w:name="_Toc534739301"/>
       <w:r>
         <w:lastRenderedPageBreak/>
-        <w:t>WBS</w:t>
-      </w:r>
-      <w:bookmarkEnd w:id="67"/>
+        <w:t>Specifications</w:t>
+      </w:r>
       <w:bookmarkEnd w:id="68"/>
       <w:bookmarkEnd w:id="69"/>
       <w:bookmarkEnd w:id="70"/>
-    </w:p>
-    <w:p>
-      <w:r>
-        <w:t>TO BE COMPLETED</w:t>
-      </w:r>
-    </w:p>
-    <w:p>
-      <w:r>
-        <w:br w:type="page"/>
+      <w:bookmarkEnd w:id="71"/>
+    </w:p>
+    <w:p>
+      <w:pPr>
+        <w:pStyle w:val="Heading2"/>
+      </w:pPr>
+      <w:bookmarkStart w:id="72" w:name="_Toc534739302"/>
+      <w:r>
+        <w:t>Home Page</w:t>
+      </w:r>
+      <w:bookmarkEnd w:id="72"/>
+    </w:p>
+    <w:p>
+      <w:r>
+        <w:t>Here</w:t>
+      </w:r>
+    </w:p>
+    <w:p>
+      <w:pPr>
+        <w:pStyle w:val="Heading2"/>
+      </w:pPr>
+      <w:bookmarkStart w:id="73" w:name="_Toc534739303"/>
+      <w:r>
+        <w:t>Movie Page</w:t>
+      </w:r>
+      <w:bookmarkEnd w:id="73"/>
+    </w:p>
+    <w:p>
+      <w:r>
+        <w:t>Here</w:t>
+      </w:r>
+    </w:p>
+    <w:p>
+      <w:pPr>
+        <w:pStyle w:val="Heading2"/>
+      </w:pPr>
+      <w:bookmarkStart w:id="74" w:name="_Toc534739304"/>
+      <w:r>
+        <w:t>Database</w:t>
+      </w:r>
+      <w:bookmarkEnd w:id="74"/>
+    </w:p>
+    <w:p>
+      <w:r>
+        <w:t>Here</w:t>
       </w:r>
     </w:p>
     <w:p>
       <w:pPr>
         <w:pStyle w:val="Heading1"/>
       </w:pPr>
-      <w:bookmarkStart w:id="71" w:name="_Toc534718392"/>
-      <w:bookmarkStart w:id="72" w:name="_Toc534718433"/>
-      <w:bookmarkStart w:id="73" w:name="_Toc534718737"/>
-      <w:bookmarkStart w:id="74" w:name="_Toc534720606"/>
-      <w:r>
-        <w:lastRenderedPageBreak/>
-        <w:t>Specifications</w:t>
-      </w:r>
-      <w:bookmarkEnd w:id="71"/>
-      <w:bookmarkEnd w:id="72"/>
-      <w:bookmarkEnd w:id="73"/>
-      <w:bookmarkEnd w:id="74"/>
+      <w:bookmarkStart w:id="75" w:name="_Toc534718403"/>
+      <w:bookmarkStart w:id="76" w:name="_Toc534718444"/>
+      <w:bookmarkStart w:id="77" w:name="_Toc534718738"/>
+      <w:bookmarkStart w:id="78" w:name="_Toc534739305"/>
+      <w:r>
+        <w:t>Designs</w:t>
+      </w:r>
+      <w:bookmarkEnd w:id="75"/>
+      <w:bookmarkEnd w:id="76"/>
+      <w:bookmarkEnd w:id="77"/>
+      <w:bookmarkEnd w:id="78"/>
     </w:p>
     <w:p>
       <w:pPr>
         <w:pStyle w:val="Heading2"/>
       </w:pPr>
-      <w:bookmarkStart w:id="75" w:name="_Toc534720607"/>
+      <w:bookmarkStart w:id="79" w:name="_Toc534739306"/>
       <w:r>
         <w:t>Home Page</w:t>
       </w:r>
-      <w:bookmarkEnd w:id="75"/>
+      <w:bookmarkEnd w:id="79"/>
     </w:p>
     <w:p>
       <w:r>
@@ -4043,72 +4077,11 @@
       <w:pPr>
         <w:pStyle w:val="Heading2"/>
       </w:pPr>
-      <w:bookmarkStart w:id="76" w:name="_Toc534720608"/>
+      <w:bookmarkStart w:id="80" w:name="_Toc534739307"/>
       <w:r>
         <w:t>Movie Page</w:t>
       </w:r>
-      <w:bookmarkEnd w:id="76"/>
-    </w:p>
-    <w:p>
-      <w:r>
-        <w:t>Here</w:t>
-      </w:r>
-    </w:p>
-    <w:p>
-      <w:pPr>
-        <w:pStyle w:val="Heading2"/>
-      </w:pPr>
-      <w:bookmarkStart w:id="77" w:name="_Toc534720609"/>
-      <w:r>
-        <w:t>Database</w:t>
-      </w:r>
-      <w:bookmarkEnd w:id="77"/>
-    </w:p>
-    <w:p>
-      <w:r>
-        <w:t>Here</w:t>
-      </w:r>
-    </w:p>
-    <w:p>
-      <w:pPr>
-        <w:pStyle w:val="Heading1"/>
-      </w:pPr>
-      <w:bookmarkStart w:id="78" w:name="_Toc534718403"/>
-      <w:bookmarkStart w:id="79" w:name="_Toc534718444"/>
-      <w:bookmarkStart w:id="80" w:name="_Toc534718738"/>
-      <w:bookmarkStart w:id="81" w:name="_Toc534720610"/>
-      <w:r>
-        <w:t>Designs</w:t>
-      </w:r>
-      <w:bookmarkEnd w:id="78"/>
-      <w:bookmarkEnd w:id="79"/>
       <w:bookmarkEnd w:id="80"/>
-      <w:bookmarkEnd w:id="81"/>
-    </w:p>
-    <w:p>
-      <w:pPr>
-        <w:pStyle w:val="Heading2"/>
-      </w:pPr>
-      <w:bookmarkStart w:id="82" w:name="_Toc534720611"/>
-      <w:r>
-        <w:t>Home Page</w:t>
-      </w:r>
-      <w:bookmarkEnd w:id="82"/>
-    </w:p>
-    <w:p>
-      <w:r>
-        <w:t>Here</w:t>
-      </w:r>
-    </w:p>
-    <w:p>
-      <w:pPr>
-        <w:pStyle w:val="Heading2"/>
-      </w:pPr>
-      <w:bookmarkStart w:id="83" w:name="_Toc534720612"/>
-      <w:r>
-        <w:t>Movie Page</w:t>
-      </w:r>
-      <w:bookmarkEnd w:id="83"/>
     </w:p>
     <w:p>
       <w:r>
@@ -4145,7 +4118,7 @@
       </w:r>
     </w:p>
   </w:comment>
-  <w:comment w:id="30" w:author="Liam Gooch" w:date="2019-01-08T14:09:00Z" w:initials="LG">
+  <w:comment w:id="14" w:author="LIAM JOHNSON" w:date="2019-01-08T18:11:00Z" w:initials="LJ">
     <w:p>
       <w:pPr>
         <w:pStyle w:val="CommentText"/>
@@ -4157,62 +4130,14 @@
         <w:annotationRef/>
       </w:r>
       <w:r>
-        <w:t>Enter any other risks and concerns</w:t>
+        <w:t xml:space="preserve">The user will be able to tap into the app, view the homepage, select their movie, read the key information, gather all they need to and exit the app within a few minutes, the whole experience flowing smoothly. The efficiency is streamlining the accessibility of the information </w:t>
+      </w:r>
+      <w:r>
+        <w:t xml:space="preserve">(Is streamlined usage more appropriate?) </w:t>
       </w:r>
     </w:p>
   </w:comment>
-  <w:comment w:id="35" w:author="Liam Gooch" w:date="2019-01-08T14:09:00Z" w:initials="LG">
-    <w:p>
-      <w:pPr>
-        <w:pStyle w:val="CommentText"/>
-      </w:pPr>
-      <w:r>
-        <w:rPr>
-          <w:rStyle w:val="CommentReference"/>
-        </w:rPr>
-        <w:annotationRef/>
-      </w:r>
-      <w:r>
-        <w:t>Add any comments about the above section HERE</w:t>
-      </w:r>
-    </w:p>
-  </w:comment>
-  <w:comment w:id="44" w:author="Liam Gooch" w:date="2019-01-08T14:09:00Z" w:initials="LG">
-    <w:p>
-      <w:pPr>
-        <w:pStyle w:val="CommentText"/>
-      </w:pPr>
-      <w:r>
-        <w:rPr>
-          <w:rStyle w:val="CommentReference"/>
-        </w:rPr>
-        <w:annotationRef/>
-      </w:r>
-      <w:r>
-        <w:t xml:space="preserve">This section </w:t>
-      </w:r>
-      <w:r>
-        <w:t>is supposed to explain why we should continue this project</w:t>
-      </w:r>
-    </w:p>
-  </w:comment>
-  <w:comment w:id="49" w:author="Liam Gooch" w:date="2019-01-08T14:08:00Z" w:initials="LG">
-    <w:p>
-      <w:pPr>
-        <w:pStyle w:val="CommentText"/>
-      </w:pPr>
-      <w:r>
-        <w:rPr>
-          <w:rStyle w:val="CommentReference"/>
-        </w:rPr>
-        <w:annotationRef/>
-      </w:r>
-      <w:r>
-        <w:t>Add long term objectives here</w:t>
-      </w:r>
-    </w:p>
-  </w:comment>
-  <w:comment w:id="62" w:author="Liam Gooch" w:date="2019-01-08T14:15:00Z" w:initials="LG">
+  <w:comment w:id="59" w:author="Liam Gooch" w:date="2019-01-08T14:15:00Z" w:initials="LG">
     <w:p>
       <w:pPr>
         <w:pStyle w:val="CommentText"/>
@@ -4233,11 +4158,8 @@
 
 <file path=word/commentsExtended.xml><?xml version="1.0" encoding="utf-8"?>
 <w15:commentsEx xmlns:wpc="http://schemas.microsoft.com/office/word/2010/wordprocessingCanvas" xmlns:cx="http://schemas.microsoft.com/office/drawing/2014/chartex" xmlns:cx1="http://schemas.microsoft.com/office/drawing/2015/9/8/chartex" xmlns:cx2="http://schemas.microsoft.com/office/drawing/2015/10/21/chartex" xmlns:cx3="http://schemas.microsoft.com/office/drawing/2016/5/9/chartex" xmlns:cx4="http://schemas.microsoft.com/office/drawing/2016/5/10/chartex" xmlns:cx5="http://schemas.microsoft.com/office/drawing/2016/5/11/chartex" xmlns:cx6="http://schemas.microsoft.com/office/drawing/2016/5/12/chartex" xmlns:cx7="http://schemas.microsoft.com/office/drawing/2016/5/13/chartex" xmlns:cx8="http://schemas.microsoft.com/office/drawing/2016/5/14/chartex" xmlns:mc="http://schemas.openxmlformats.org/markup-compatibility/2006" xmlns:aink="http://schemas.microsoft.com/office/drawing/2016/ink" xmlns:am3d="http://schemas.microsoft.com/office/drawing/2017/model3d" xmlns:o="urn:schemas-microsoft-com:office:office" xmlns:r="http://schemas.openxmlformats.org/officeDocument/2006/relationships" xmlns:m="http://schemas.openxmlformats.org/officeDocument/2006/math" xmlns:v="urn:schemas-microsoft-com:vml" xmlns:wp14="http://schemas.microsoft.com/office/word/2010/wordprocessingDrawing" xmlns:wp="http://schemas.openxmlformats.org/drawingml/2006/wordprocessingDrawing" xmlns:w10="urn:schemas-microsoft-com:office:word" xmlns:w="http://schemas.openxmlformats.org/wordprocessingml/2006/main" xmlns:w14="http://schemas.microsoft.com/office/word/2010/wordml" xmlns:w15="http://schemas.microsoft.com/office/word/2012/wordml" xmlns:w16cid="http://schemas.microsoft.com/office/word/2016/wordml/cid" xmlns:w16se="http://schemas.microsoft.com/office/word/2015/wordml/symex" xmlns:wpg="http://schemas.microsoft.com/office/word/2010/wordprocessingGroup" xmlns:wpi="http://schemas.microsoft.com/office/word/2010/wordprocessingInk" xmlns:wne="http://schemas.microsoft.com/office/word/2006/wordml" xmlns:wps="http://schemas.microsoft.com/office/word/2010/wordprocessingShape" mc:Ignorable="w14 w15 w16se w16cid wp14">
-  <w15:commentEx w15:paraId="0F1AC051" w15:done="0"/>
-  <w15:commentEx w15:paraId="071A1359" w15:done="0"/>
-  <w15:commentEx w15:paraId="728DC41A" w15:done="0"/>
-  <w15:commentEx w15:paraId="1475F517" w15:done="0"/>
-  <w15:commentEx w15:paraId="120C1DAB" w15:done="0"/>
+  <w15:commentEx w15:paraId="0F1AC051" w15:done="1"/>
+  <w15:commentEx w15:paraId="5E322C6C" w15:paraIdParent="0F1AC051" w15:done="1"/>
   <w15:commentEx w15:paraId="27DF160C" w15:done="0"/>
 </w15:commentsEx>
 </file>
@@ -4245,10 +4167,7 @@
 <file path=word/commentsIds.xml><?xml version="1.0" encoding="utf-8"?>
 <w16cid:commentsIds xmlns:wpc="http://schemas.microsoft.com/office/word/2010/wordprocessingCanvas" xmlns:cx="http://schemas.microsoft.com/office/drawing/2014/chartex" xmlns:cx1="http://schemas.microsoft.com/office/drawing/2015/9/8/chartex" xmlns:cx2="http://schemas.microsoft.com/office/drawing/2015/10/21/chartex" xmlns:cx3="http://schemas.microsoft.com/office/drawing/2016/5/9/chartex" xmlns:cx4="http://schemas.microsoft.com/office/drawing/2016/5/10/chartex" xmlns:cx5="http://schemas.microsoft.com/office/drawing/2016/5/11/chartex" xmlns:cx6="http://schemas.microsoft.com/office/drawing/2016/5/12/chartex" xmlns:cx7="http://schemas.microsoft.com/office/drawing/2016/5/13/chartex" xmlns:cx8="http://schemas.microsoft.com/office/drawing/2016/5/14/chartex" xmlns:mc="http://schemas.openxmlformats.org/markup-compatibility/2006" xmlns:aink="http://schemas.microsoft.com/office/drawing/2016/ink" xmlns:am3d="http://schemas.microsoft.com/office/drawing/2017/model3d" xmlns:o="urn:schemas-microsoft-com:office:office" xmlns:r="http://schemas.openxmlformats.org/officeDocument/2006/relationships" xmlns:m="http://schemas.openxmlformats.org/officeDocument/2006/math" xmlns:v="urn:schemas-microsoft-com:vml" xmlns:wp14="http://schemas.microsoft.com/office/word/2010/wordprocessingDrawing" xmlns:wp="http://schemas.openxmlformats.org/drawingml/2006/wordprocessingDrawing" xmlns:w10="urn:schemas-microsoft-com:office:word" xmlns:w="http://schemas.openxmlformats.org/wordprocessingml/2006/main" xmlns:w14="http://schemas.microsoft.com/office/word/2010/wordml" xmlns:w15="http://schemas.microsoft.com/office/word/2012/wordml" xmlns:w16cid="http://schemas.microsoft.com/office/word/2016/wordml/cid" xmlns:w16se="http://schemas.microsoft.com/office/word/2015/wordml/symex" xmlns:wpg="http://schemas.microsoft.com/office/word/2010/wordprocessingGroup" xmlns:wpi="http://schemas.microsoft.com/office/word/2010/wordprocessingInk" xmlns:wne="http://schemas.microsoft.com/office/word/2006/wordml" xmlns:wps="http://schemas.microsoft.com/office/word/2010/wordprocessingShape" mc:Ignorable="w14 w15 w16se w16cid wp14">
   <w16cid:commentId w16cid:paraId="0F1AC051" w16cid:durableId="1FDF2DCC"/>
-  <w16cid:commentId w16cid:paraId="071A1359" w16cid:durableId="1FDF2DAA"/>
-  <w16cid:commentId w16cid:paraId="728DC41A" w16cid:durableId="1FDF2DB6"/>
-  <w16cid:commentId w16cid:paraId="1475F517" w16cid:durableId="1FDF2D8A"/>
-  <w16cid:commentId w16cid:paraId="120C1DAB" w16cid:durableId="1FDF2D79"/>
+  <w16cid:commentId w16cid:paraId="5E322C6C" w16cid:durableId="1FDF663F"/>
   <w16cid:commentId w16cid:paraId="27DF160C" w16cid:durableId="1FDF2F01"/>
 </w16cid:commentsIds>
 </file>
@@ -4369,6 +4288,92 @@
     </w:lvl>
   </w:abstractNum>
   <w:abstractNum w:abstractNumId="1" w15:restartNumberingAfterBreak="0">
+    <w:nsid w:val="06F520F2"/>
+    <w:multiLevelType w:val="hybridMultilevel"/>
+    <w:tmpl w:val="1B06179C"/>
+    <w:lvl w:ilvl="0" w:tplc="0409000F">
+      <w:start w:val="1"/>
+      <w:numFmt w:val="decimal"/>
+      <w:lvlText w:val="%1."/>
+      <w:lvlJc w:val="left"/>
+      <w:pPr>
+        <w:ind w:left="720" w:hanging="360"/>
+      </w:pPr>
+    </w:lvl>
+    <w:lvl w:ilvl="1" w:tplc="04090019" w:tentative="1">
+      <w:start w:val="1"/>
+      <w:numFmt w:val="lowerLetter"/>
+      <w:lvlText w:val="%2."/>
+      <w:lvlJc w:val="left"/>
+      <w:pPr>
+        <w:ind w:left="1440" w:hanging="360"/>
+      </w:pPr>
+    </w:lvl>
+    <w:lvl w:ilvl="2" w:tplc="0409001B" w:tentative="1">
+      <w:start w:val="1"/>
+      <w:numFmt w:val="lowerRoman"/>
+      <w:lvlText w:val="%3."/>
+      <w:lvlJc w:val="right"/>
+      <w:pPr>
+        <w:ind w:left="2160" w:hanging="180"/>
+      </w:pPr>
+    </w:lvl>
+    <w:lvl w:ilvl="3" w:tplc="0409000F" w:tentative="1">
+      <w:start w:val="1"/>
+      <w:numFmt w:val="decimal"/>
+      <w:lvlText w:val="%4."/>
+      <w:lvlJc w:val="left"/>
+      <w:pPr>
+        <w:ind w:left="2880" w:hanging="360"/>
+      </w:pPr>
+    </w:lvl>
+    <w:lvl w:ilvl="4" w:tplc="04090019" w:tentative="1">
+      <w:start w:val="1"/>
+      <w:numFmt w:val="lowerLetter"/>
+      <w:lvlText w:val="%5."/>
+      <w:lvlJc w:val="left"/>
+      <w:pPr>
+        <w:ind w:left="3600" w:hanging="360"/>
+      </w:pPr>
+    </w:lvl>
+    <w:lvl w:ilvl="5" w:tplc="0409001B" w:tentative="1">
+      <w:start w:val="1"/>
+      <w:numFmt w:val="lowerRoman"/>
+      <w:lvlText w:val="%6."/>
+      <w:lvlJc w:val="right"/>
+      <w:pPr>
+        <w:ind w:left="4320" w:hanging="180"/>
+      </w:pPr>
+    </w:lvl>
+    <w:lvl w:ilvl="6" w:tplc="0409000F" w:tentative="1">
+      <w:start w:val="1"/>
+      <w:numFmt w:val="decimal"/>
+      <w:lvlText w:val="%7."/>
+      <w:lvlJc w:val="left"/>
+      <w:pPr>
+        <w:ind w:left="5040" w:hanging="360"/>
+      </w:pPr>
+    </w:lvl>
+    <w:lvl w:ilvl="7" w:tplc="04090019" w:tentative="1">
+      <w:start w:val="1"/>
+      <w:numFmt w:val="lowerLetter"/>
+      <w:lvlText w:val="%8."/>
+      <w:lvlJc w:val="left"/>
+      <w:pPr>
+        <w:ind w:left="5760" w:hanging="360"/>
+      </w:pPr>
+    </w:lvl>
+    <w:lvl w:ilvl="8" w:tplc="0409001B" w:tentative="1">
+      <w:start w:val="1"/>
+      <w:numFmt w:val="lowerRoman"/>
+      <w:lvlText w:val="%9."/>
+      <w:lvlJc w:val="right"/>
+      <w:pPr>
+        <w:ind w:left="6480" w:hanging="180"/>
+      </w:pPr>
+    </w:lvl>
+  </w:abstractNum>
+  <w:abstractNum w:abstractNumId="2" w15:restartNumberingAfterBreak="0">
     <w:nsid w:val="0A2F59CB"/>
     <w:multiLevelType w:val="hybridMultilevel"/>
     <w:tmpl w:val="2346B84A"/>
@@ -4481,7 +4486,7 @@
       </w:rPr>
     </w:lvl>
   </w:abstractNum>
-  <w:abstractNum w:abstractNumId="2" w15:restartNumberingAfterBreak="0">
+  <w:abstractNum w:abstractNumId="3" w15:restartNumberingAfterBreak="0">
     <w:nsid w:val="0DEF2CAC"/>
     <w:multiLevelType w:val="hybridMultilevel"/>
     <w:tmpl w:val="EEC460B4"/>
@@ -4594,7 +4599,7 @@
       </w:rPr>
     </w:lvl>
   </w:abstractNum>
-  <w:abstractNum w:abstractNumId="3" w15:restartNumberingAfterBreak="0">
+  <w:abstractNum w:abstractNumId="4" w15:restartNumberingAfterBreak="0">
     <w:nsid w:val="199F0E8C"/>
     <w:multiLevelType w:val="hybridMultilevel"/>
     <w:tmpl w:val="761A64AC"/>
@@ -4707,7 +4712,7 @@
       </w:rPr>
     </w:lvl>
   </w:abstractNum>
-  <w:abstractNum w:abstractNumId="4" w15:restartNumberingAfterBreak="0">
+  <w:abstractNum w:abstractNumId="5" w15:restartNumberingAfterBreak="0">
     <w:nsid w:val="1C0E78D6"/>
     <w:multiLevelType w:val="hybridMultilevel"/>
     <w:tmpl w:val="09229EFA"/>
@@ -4793,7 +4798,7 @@
       </w:pPr>
     </w:lvl>
   </w:abstractNum>
-  <w:abstractNum w:abstractNumId="5" w15:restartNumberingAfterBreak="0">
+  <w:abstractNum w:abstractNumId="6" w15:restartNumberingAfterBreak="0">
     <w:nsid w:val="251721BE"/>
     <w:multiLevelType w:val="hybridMultilevel"/>
     <w:tmpl w:val="50BED8E6"/>
@@ -4906,7 +4911,7 @@
       </w:rPr>
     </w:lvl>
   </w:abstractNum>
-  <w:abstractNum w:abstractNumId="6" w15:restartNumberingAfterBreak="0">
+  <w:abstractNum w:abstractNumId="7" w15:restartNumberingAfterBreak="0">
     <w:nsid w:val="31107CBA"/>
     <w:multiLevelType w:val="hybridMultilevel"/>
     <w:tmpl w:val="CE180BF2"/>
@@ -5019,7 +5024,7 @@
       </w:rPr>
     </w:lvl>
   </w:abstractNum>
-  <w:abstractNum w:abstractNumId="7" w15:restartNumberingAfterBreak="0">
+  <w:abstractNum w:abstractNumId="8" w15:restartNumberingAfterBreak="0">
     <w:nsid w:val="37324B16"/>
     <w:multiLevelType w:val="hybridMultilevel"/>
     <w:tmpl w:val="9E76B0E2"/>
@@ -5132,7 +5137,7 @@
       </w:rPr>
     </w:lvl>
   </w:abstractNum>
-  <w:abstractNum w:abstractNumId="8" w15:restartNumberingAfterBreak="0">
+  <w:abstractNum w:abstractNumId="9" w15:restartNumberingAfterBreak="0">
     <w:nsid w:val="39007EFC"/>
     <w:multiLevelType w:val="hybridMultilevel"/>
     <w:tmpl w:val="CC80F972"/>
@@ -5245,7 +5250,7 @@
       </w:rPr>
     </w:lvl>
   </w:abstractNum>
-  <w:abstractNum w:abstractNumId="9" w15:restartNumberingAfterBreak="0">
+  <w:abstractNum w:abstractNumId="10" w15:restartNumberingAfterBreak="0">
     <w:nsid w:val="3C1C2EE9"/>
     <w:multiLevelType w:val="hybridMultilevel"/>
     <w:tmpl w:val="C77A1316"/>
@@ -5358,7 +5363,7 @@
       </w:rPr>
     </w:lvl>
   </w:abstractNum>
-  <w:abstractNum w:abstractNumId="10" w15:restartNumberingAfterBreak="0">
+  <w:abstractNum w:abstractNumId="11" w15:restartNumberingAfterBreak="0">
     <w:nsid w:val="3F36299F"/>
     <w:multiLevelType w:val="hybridMultilevel"/>
     <w:tmpl w:val="099AC0E2"/>
@@ -5471,7 +5476,7 @@
       </w:rPr>
     </w:lvl>
   </w:abstractNum>
-  <w:abstractNum w:abstractNumId="11" w15:restartNumberingAfterBreak="0">
+  <w:abstractNum w:abstractNumId="12" w15:restartNumberingAfterBreak="0">
     <w:nsid w:val="4782045F"/>
     <w:multiLevelType w:val="hybridMultilevel"/>
     <w:tmpl w:val="D6C866A6"/>
@@ -5584,7 +5589,7 @@
       </w:rPr>
     </w:lvl>
   </w:abstractNum>
-  <w:abstractNum w:abstractNumId="12" w15:restartNumberingAfterBreak="0">
+  <w:abstractNum w:abstractNumId="13" w15:restartNumberingAfterBreak="0">
     <w:nsid w:val="4B4437AD"/>
     <w:multiLevelType w:val="hybridMultilevel"/>
     <w:tmpl w:val="491C28EA"/>
@@ -5697,7 +5702,7 @@
       </w:rPr>
     </w:lvl>
   </w:abstractNum>
-  <w:abstractNum w:abstractNumId="13" w15:restartNumberingAfterBreak="0">
+  <w:abstractNum w:abstractNumId="14" w15:restartNumberingAfterBreak="0">
     <w:nsid w:val="4F5A6809"/>
     <w:multiLevelType w:val="hybridMultilevel"/>
     <w:tmpl w:val="C5366528"/>
@@ -5810,7 +5815,7 @@
       </w:rPr>
     </w:lvl>
   </w:abstractNum>
-  <w:abstractNum w:abstractNumId="14" w15:restartNumberingAfterBreak="0">
+  <w:abstractNum w:abstractNumId="15" w15:restartNumberingAfterBreak="0">
     <w:nsid w:val="58003176"/>
     <w:multiLevelType w:val="hybridMultilevel"/>
     <w:tmpl w:val="5BD8D998"/>
@@ -5923,7 +5928,7 @@
       </w:rPr>
     </w:lvl>
   </w:abstractNum>
-  <w:abstractNum w:abstractNumId="15" w15:restartNumberingAfterBreak="0">
+  <w:abstractNum w:abstractNumId="16" w15:restartNumberingAfterBreak="0">
     <w:nsid w:val="58D119B8"/>
     <w:multiLevelType w:val="hybridMultilevel"/>
     <w:tmpl w:val="616AB808"/>
@@ -6036,7 +6041,7 @@
       </w:rPr>
     </w:lvl>
   </w:abstractNum>
-  <w:abstractNum w:abstractNumId="16" w15:restartNumberingAfterBreak="0">
+  <w:abstractNum w:abstractNumId="17" w15:restartNumberingAfterBreak="0">
     <w:nsid w:val="6277425E"/>
     <w:multiLevelType w:val="hybridMultilevel"/>
     <w:tmpl w:val="27EE5DA4"/>
@@ -6149,7 +6154,7 @@
       </w:rPr>
     </w:lvl>
   </w:abstractNum>
-  <w:abstractNum w:abstractNumId="17" w15:restartNumberingAfterBreak="0">
+  <w:abstractNum w:abstractNumId="18" w15:restartNumberingAfterBreak="0">
     <w:nsid w:val="6CC22E36"/>
     <w:multiLevelType w:val="hybridMultilevel"/>
     <w:tmpl w:val="06BA85C6"/>
@@ -6262,7 +6267,7 @@
       </w:rPr>
     </w:lvl>
   </w:abstractNum>
-  <w:abstractNum w:abstractNumId="18" w15:restartNumberingAfterBreak="0">
+  <w:abstractNum w:abstractNumId="19" w15:restartNumberingAfterBreak="0">
     <w:nsid w:val="753A00D7"/>
     <w:multiLevelType w:val="hybridMultilevel"/>
     <w:tmpl w:val="CBD42A92"/>
@@ -6375,7 +6380,7 @@
       </w:rPr>
     </w:lvl>
   </w:abstractNum>
-  <w:abstractNum w:abstractNumId="19" w15:restartNumberingAfterBreak="0">
+  <w:abstractNum w:abstractNumId="20" w15:restartNumberingAfterBreak="0">
     <w:nsid w:val="75B7466E"/>
     <w:multiLevelType w:val="hybridMultilevel"/>
     <w:tmpl w:val="4C80569C"/>
@@ -6492,61 +6497,64 @@
     <w:abstractNumId w:val="0"/>
   </w:num>
   <w:num w:numId="2">
+    <w:abstractNumId w:val="16"/>
+  </w:num>
+  <w:num w:numId="3">
+    <w:abstractNumId w:val="20"/>
+  </w:num>
+  <w:num w:numId="4">
+    <w:abstractNumId w:val="12"/>
+  </w:num>
+  <w:num w:numId="5">
+    <w:abstractNumId w:val="18"/>
+  </w:num>
+  <w:num w:numId="6">
+    <w:abstractNumId w:val="8"/>
+  </w:num>
+  <w:num w:numId="7">
+    <w:abstractNumId w:val="6"/>
+  </w:num>
+  <w:num w:numId="8">
+    <w:abstractNumId w:val="7"/>
+  </w:num>
+  <w:num w:numId="9">
+    <w:abstractNumId w:val="2"/>
+  </w:num>
+  <w:num w:numId="10">
+    <w:abstractNumId w:val="10"/>
+  </w:num>
+  <w:num w:numId="11">
+    <w:abstractNumId w:val="17"/>
+  </w:num>
+  <w:num w:numId="12">
+    <w:abstractNumId w:val="19"/>
+  </w:num>
+  <w:num w:numId="13">
+    <w:abstractNumId w:val="3"/>
+  </w:num>
+  <w:num w:numId="14">
+    <w:abstractNumId w:val="13"/>
+  </w:num>
+  <w:num w:numId="15">
+    <w:abstractNumId w:val="14"/>
+  </w:num>
+  <w:num w:numId="16">
     <w:abstractNumId w:val="15"/>
   </w:num>
-  <w:num w:numId="3">
-    <w:abstractNumId w:val="19"/>
+  <w:num w:numId="17">
+    <w:abstractNumId w:val="9"/>
   </w:num>
-  <w:num w:numId="4">
+  <w:num w:numId="18">
+    <w:abstractNumId w:val="5"/>
+  </w:num>
+  <w:num w:numId="19">
     <w:abstractNumId w:val="11"/>
   </w:num>
-  <w:num w:numId="5">
-    <w:abstractNumId w:val="17"/>
-  </w:num>
-  <w:num w:numId="6">
-    <w:abstractNumId w:val="7"/>
-  </w:num>
-  <w:num w:numId="7">
-    <w:abstractNumId w:val="5"/>
-  </w:num>
-  <w:num w:numId="8">
-    <w:abstractNumId w:val="6"/>
-  </w:num>
-  <w:num w:numId="9">
-    <w:abstractNumId w:val="1"/>
-  </w:num>
-  <w:num w:numId="10">
-    <w:abstractNumId w:val="9"/>
-  </w:num>
-  <w:num w:numId="11">
-    <w:abstractNumId w:val="16"/>
-  </w:num>
-  <w:num w:numId="12">
-    <w:abstractNumId w:val="18"/>
-  </w:num>
-  <w:num w:numId="13">
-    <w:abstractNumId w:val="2"/>
-  </w:num>
-  <w:num w:numId="14">
-    <w:abstractNumId w:val="12"/>
-  </w:num>
-  <w:num w:numId="15">
-    <w:abstractNumId w:val="13"/>
-  </w:num>
-  <w:num w:numId="16">
-    <w:abstractNumId w:val="14"/>
-  </w:num>
-  <w:num w:numId="17">
-    <w:abstractNumId w:val="8"/>
-  </w:num>
-  <w:num w:numId="18">
+  <w:num w:numId="20">
     <w:abstractNumId w:val="4"/>
   </w:num>
-  <w:num w:numId="19">
-    <w:abstractNumId w:val="10"/>
-  </w:num>
-  <w:num w:numId="20">
-    <w:abstractNumId w:val="3"/>
+  <w:num w:numId="21">
+    <w:abstractNumId w:val="1"/>
   </w:num>
 </w:numbering>
 </file>
@@ -6555,6 +6563,9 @@
 <w15:people xmlns:wpc="http://schemas.microsoft.com/office/word/2010/wordprocessingCanvas" xmlns:cx="http://schemas.microsoft.com/office/drawing/2014/chartex" xmlns:cx1="http://schemas.microsoft.com/office/drawing/2015/9/8/chartex" xmlns:cx2="http://schemas.microsoft.com/office/drawing/2015/10/21/chartex" xmlns:cx3="http://schemas.microsoft.com/office/drawing/2016/5/9/chartex" xmlns:cx4="http://schemas.microsoft.com/office/drawing/2016/5/10/chartex" xmlns:cx5="http://schemas.microsoft.com/office/drawing/2016/5/11/chartex" xmlns:cx6="http://schemas.microsoft.com/office/drawing/2016/5/12/chartex" xmlns:cx7="http://schemas.microsoft.com/office/drawing/2016/5/13/chartex" xmlns:cx8="http://schemas.microsoft.com/office/drawing/2016/5/14/chartex" xmlns:mc="http://schemas.openxmlformats.org/markup-compatibility/2006" xmlns:aink="http://schemas.microsoft.com/office/drawing/2016/ink" xmlns:am3d="http://schemas.microsoft.com/office/drawing/2017/model3d" xmlns:o="urn:schemas-microsoft-com:office:office" xmlns:r="http://schemas.openxmlformats.org/officeDocument/2006/relationships" xmlns:m="http://schemas.openxmlformats.org/officeDocument/2006/math" xmlns:v="urn:schemas-microsoft-com:vml" xmlns:wp14="http://schemas.microsoft.com/office/word/2010/wordprocessingDrawing" xmlns:wp="http://schemas.openxmlformats.org/drawingml/2006/wordprocessingDrawing" xmlns:w10="urn:schemas-microsoft-com:office:word" xmlns:w="http://schemas.openxmlformats.org/wordprocessingml/2006/main" xmlns:w14="http://schemas.microsoft.com/office/word/2010/wordml" xmlns:w15="http://schemas.microsoft.com/office/word/2012/wordml" xmlns:w16cid="http://schemas.microsoft.com/office/word/2016/wordml/cid" xmlns:w16se="http://schemas.microsoft.com/office/word/2015/wordml/symex" xmlns:wpg="http://schemas.microsoft.com/office/word/2010/wordprocessingGroup" xmlns:wpi="http://schemas.microsoft.com/office/word/2010/wordprocessingInk" xmlns:wne="http://schemas.microsoft.com/office/word/2006/wordml" xmlns:wps="http://schemas.microsoft.com/office/word/2010/wordprocessingShape" mc:Ignorable="w14 w15 w16se w16cid wp14">
   <w15:person w15:author="Liam Gooch">
     <w15:presenceInfo w15:providerId="Windows Live" w15:userId="1f0c6d25c2d90dc3"/>
+  </w15:person>
+  <w15:person w15:author="LIAM JOHNSON">
+    <w15:presenceInfo w15:providerId="AD" w15:userId="S::lsjoh@deakin.edu.au::3928e2c6-a243-4296-8f31-6b00d705168f"/>
   </w15:person>
 </w15:people>
 </file>
@@ -7642,7 +7653,7 @@
 </file>
 
 <file path=customXml/itemProps1.xml><?xml version="1.0" encoding="utf-8"?>
-<ds:datastoreItem xmlns:ds="http://schemas.openxmlformats.org/officeDocument/2006/customXml" ds:itemID="{5AF8A372-EB98-42EB-B364-1EA7B02B8BD6}">
+<ds:datastoreItem xmlns:ds="http://schemas.openxmlformats.org/officeDocument/2006/customXml" ds:itemID="{BA42D77D-1FEA-47BD-95DE-29781720F565}">
   <ds:schemaRefs>
     <ds:schemaRef ds:uri="http://schemas.openxmlformats.org/officeDocument/2006/bibliography"/>
   </ds:schemaRefs>

</xml_diff>